<commit_message>
Added ITX setup guide
</commit_message>
<xml_diff>
--- a/documentation/guides/UGV/Wireless PS4 controller setup.docx
+++ b/documentation/guides/UGV/Wireless PS4 controller setup.docx
@@ -30,19 +30,7 @@
           <w:rPr>
             <w:rStyle w:val="Hyperlnk"/>
           </w:rPr>
-          <w:t>h</w:t>
-        </w:r>
-        <w:r>
-          <w:rPr>
-            <w:rStyle w:val="Hyperlnk"/>
-          </w:rPr>
-          <w:t>e</w:t>
-        </w:r>
-        <w:r>
-          <w:rPr>
-            <w:rStyle w:val="Hyperlnk"/>
-          </w:rPr>
-          <w:t>re</w:t>
+          <w:t>here</w:t>
         </w:r>
       </w:hyperlink>
       <w:r>
@@ -82,6 +70,18 @@
       <w:proofErr w:type="spellEnd"/>
       <w:r>
         <w:t xml:space="preserve"> Robotics website for installation.</w:t>
+      </w:r>
+    </w:p>
+    <w:p>
+      <w:pPr>
+        <w:pStyle w:val="Liststycke"/>
+        <w:numPr>
+          <w:ilvl w:val="0"/>
+          <w:numId w:val="4"/>
+        </w:numPr>
+      </w:pPr>
+      <w:r>
+        <w:t>Bluetooth capabilities for the computer, such as a Bluetooth dongle.</w:t>
       </w:r>
     </w:p>
     <w:p>
@@ -263,13 +263,7 @@
     <w:p>
       <w:r>
         <w:br/>
-        <w:t xml:space="preserve">Press </w:t>
-      </w:r>
-      <w:r>
-        <w:t>ctrl + d to exit</w:t>
-      </w:r>
-      <w:r>
-        <w:t>.</w:t>
+        <w:t>Press ctrl + d to exit.</w:t>
       </w:r>
     </w:p>
     <w:p>
@@ -1179,6 +1173,7 @@
   <w:style w:type="character" w:default="1" w:styleId="Standardstycketeckensnitt">
     <w:name w:val="Default Paragraph Font"/>
     <w:uiPriority w:val="1"/>
+    <w:semiHidden/>
     <w:unhideWhenUsed/>
   </w:style>
   <w:style w:type="table" w:default="1" w:styleId="Normaltabell">
@@ -1788,6 +1783,17 @@
 </file>
 
 <file path=customXml/item1.xml><?xml version="1.0" encoding="utf-8"?>
+<p:properties xmlns:p="http://schemas.microsoft.com/office/2006/metadata/properties" xmlns:xsi="http://www.w3.org/2001/XMLSchema-instance" xmlns:pc="http://schemas.microsoft.com/office/infopath/2007/PartnerControls">
+  <documentManagement>
+    <lcf76f155ced4ddcb4097134ff3c332f xmlns="6b06d442-66c2-461b-8957-6fc6f245b738">
+      <Terms xmlns="http://schemas.microsoft.com/office/infopath/2007/PartnerControls"/>
+    </lcf76f155ced4ddcb4097134ff3c332f>
+    <TaxCatchAll xmlns="df8e3dd2-caee-4e45-b7bd-f1592b63de79" xsi:nil="true"/>
+  </documentManagement>
+</p:properties>
+</file>
+
+<file path=customXml/item2.xml><?xml version="1.0" encoding="utf-8"?>
 <ct:contentTypeSchema xmlns:ct="http://schemas.microsoft.com/office/2006/metadata/contentType" xmlns:ma="http://schemas.microsoft.com/office/2006/metadata/properties/metaAttributes" ct:_="" ma:_="" ma:contentTypeName="dokument" ma:contentTypeID="0x010100051E200DA79A1946A0D9C78D564872D8" ma:contentTypeVersion="12" ma:contentTypeDescription="Skapa ett nytt dokument." ma:contentTypeScope="" ma:versionID="e9fd4f786840b36c5e23eda32e2905fa">
   <xsd:schema xmlns:xsd="http://www.w3.org/2001/XMLSchema" xmlns:xs="http://www.w3.org/2001/XMLSchema" xmlns:p="http://schemas.microsoft.com/office/2006/metadata/properties" xmlns:ns2="6b06d442-66c2-461b-8957-6fc6f245b738" xmlns:ns3="df8e3dd2-caee-4e45-b7bd-f1592b63de79" targetNamespace="http://schemas.microsoft.com/office/2006/metadata/properties" ma:root="true" ma:fieldsID="dda36fd36d308c61d7b6673f7a7addd9" ns2:_="" ns3:_="">
     <xsd:import namespace="6b06d442-66c2-461b-8957-6fc6f245b738"/>
@@ -1988,17 +1994,6 @@
 </ct:contentTypeSchema>
 </file>
 
-<file path=customXml/item2.xml><?xml version="1.0" encoding="utf-8"?>
-<p:properties xmlns:p="http://schemas.microsoft.com/office/2006/metadata/properties" xmlns:xsi="http://www.w3.org/2001/XMLSchema-instance" xmlns:pc="http://schemas.microsoft.com/office/infopath/2007/PartnerControls">
-  <documentManagement>
-    <lcf76f155ced4ddcb4097134ff3c332f xmlns="6b06d442-66c2-461b-8957-6fc6f245b738">
-      <Terms xmlns="http://schemas.microsoft.com/office/infopath/2007/PartnerControls"/>
-    </lcf76f155ced4ddcb4097134ff3c332f>
-    <TaxCatchAll xmlns="df8e3dd2-caee-4e45-b7bd-f1592b63de79" xsi:nil="true"/>
-  </documentManagement>
-</p:properties>
-</file>
-
 <file path=customXml/item3.xml><?xml version="1.0" encoding="utf-8"?>
 <?mso-contentType ?>
 <FormTemplates xmlns="http://schemas.microsoft.com/sharepoint/v3/contenttype/forms">
@@ -2009,6 +2004,17 @@
 </file>
 
 <file path=customXml/itemProps1.xml><?xml version="1.0" encoding="utf-8"?>
+<ds:datastoreItem xmlns:ds="http://schemas.openxmlformats.org/officeDocument/2006/customXml" ds:itemID="{0DB72B76-2992-4671-9731-1EDD4362ED9F}">
+  <ds:schemaRefs>
+    <ds:schemaRef ds:uri="http://schemas.microsoft.com/office/2006/metadata/properties"/>
+    <ds:schemaRef ds:uri="http://schemas.microsoft.com/office/infopath/2007/PartnerControls"/>
+    <ds:schemaRef ds:uri="6b06d442-66c2-461b-8957-6fc6f245b738"/>
+    <ds:schemaRef ds:uri="df8e3dd2-caee-4e45-b7bd-f1592b63de79"/>
+  </ds:schemaRefs>
+</ds:datastoreItem>
+</file>
+
+<file path=customXml/itemProps2.xml><?xml version="1.0" encoding="utf-8"?>
 <ds:datastoreItem xmlns:ds="http://schemas.openxmlformats.org/officeDocument/2006/customXml" ds:itemID="{061CD8C4-60B8-4D96-A093-181A63BE4D9E}">
   <ds:schemaRefs>
     <ds:schemaRef ds:uri="http://schemas.microsoft.com/office/2006/metadata/contentType"/>
@@ -2027,17 +2033,6 @@
 </ds:datastoreItem>
 </file>
 
-<file path=customXml/itemProps2.xml><?xml version="1.0" encoding="utf-8"?>
-<ds:datastoreItem xmlns:ds="http://schemas.openxmlformats.org/officeDocument/2006/customXml" ds:itemID="{0DB72B76-2992-4671-9731-1EDD4362ED9F}">
-  <ds:schemaRefs>
-    <ds:schemaRef ds:uri="http://schemas.microsoft.com/office/2006/metadata/properties"/>
-    <ds:schemaRef ds:uri="http://schemas.microsoft.com/office/infopath/2007/PartnerControls"/>
-    <ds:schemaRef ds:uri="6b06d442-66c2-461b-8957-6fc6f245b738"/>
-    <ds:schemaRef ds:uri="df8e3dd2-caee-4e45-b7bd-f1592b63de79"/>
-  </ds:schemaRefs>
-</ds:datastoreItem>
-</file>
-
 <file path=customXml/itemProps3.xml><?xml version="1.0" encoding="utf-8"?>
 <ds:datastoreItem xmlns:ds="http://schemas.openxmlformats.org/officeDocument/2006/customXml" ds:itemID="{831353E3-05E2-491E-8676-C3977B3C41D0}">
   <ds:schemaRefs>

</xml_diff>